<commit_message>
Update Documents/Doc 30/Report 4/VHT_Report4_DesignOverview&SystemArchitecture.docx
Thêm web architecture
</commit_message>
<xml_diff>
--- a/Documents/Doc 30/Report 4/VHT_Report4_DesignOverview&SystemArchitecture.docx
+++ b/Documents/Doc 30/Report 4/VHT_Report4_DesignOverview&SystemArchitecture.docx
@@ -255,10 +255,17 @@
           <w:sz w:val="40"/>
           <w:szCs w:val="40"/>
         </w:rPr>
-        <w:t>System architecture design</w:t>
-      </w:r>
-      <w:bookmarkStart w:id="0" w:name="_GoBack"/>
-      <w:bookmarkEnd w:id="0"/>
+        <w:t>Mobile</w:t>
+      </w:r>
+      <w:r>
+        <w:rPr>
+          <w:rFonts w:ascii="Times New Roman" w:hAnsi="Times New Roman" w:cs="Times New Roman"/>
+          <w:b/>
+          <w:sz w:val="40"/>
+          <w:szCs w:val="40"/>
+        </w:rPr>
+        <w:t xml:space="preserve"> architecture design</w:t>
+      </w:r>
     </w:p>
     <w:p>
       <w:pPr>
@@ -326,15 +333,246 @@
           </wp:inline>
         </w:drawing>
       </w:r>
-    </w:p>
-    <w:p>
-      <w:pPr>
-        <w:rPr>
-          <w:rFonts w:ascii="Times New Roman" w:hAnsi="Times New Roman" w:cs="Times New Roman"/>
-          <w:sz w:val="28"/>
-          <w:szCs w:val="28"/>
-        </w:rPr>
-      </w:pPr>
+      <w:bookmarkStart w:id="0" w:name="_GoBack"/>
+      <w:bookmarkEnd w:id="0"/>
+    </w:p>
+    <w:p>
+      <w:pPr>
+        <w:pStyle w:val="Heading3"/>
+        <w:spacing w:after="120"/>
+        <w:ind w:left="1225"/>
+        <w:rPr>
+          <w:rFonts w:ascii="Times New Roman" w:hAnsi="Times New Roman" w:cs="Times New Roman"/>
+          <w:sz w:val="40"/>
+          <w:szCs w:val="40"/>
+        </w:rPr>
+      </w:pPr>
+      <w:bookmarkStart w:id="1" w:name="_Toc522220089"/>
+      <w:r>
+        <w:rPr>
+          <w:rFonts w:ascii="Times New Roman" w:hAnsi="Times New Roman" w:cs="Times New Roman"/>
+          <w:sz w:val="40"/>
+          <w:szCs w:val="40"/>
+        </w:rPr>
+        <w:t>Web Application architecture description</w:t>
+      </w:r>
+      <w:bookmarkEnd w:id="1"/>
+    </w:p>
+    <w:p>
+      <w:pPr>
+        <w:rPr>
+          <w:rFonts w:ascii="Times New Roman" w:hAnsi="Times New Roman" w:cs="Times New Roman"/>
+          <w:sz w:val="28"/>
+          <w:szCs w:val="28"/>
+        </w:rPr>
+      </w:pPr>
+    </w:p>
+    <w:p>
+      <w:pPr>
+        <w:ind w:firstLine="720"/>
+        <w:rPr>
+          <w:rFonts w:ascii="Times New Roman" w:hAnsi="Times New Roman" w:cs="Times New Roman"/>
+          <w:sz w:val="28"/>
+          <w:szCs w:val="28"/>
+        </w:rPr>
+      </w:pPr>
+      <w:r>
+        <w:rPr>
+          <w:rFonts w:ascii="Times New Roman" w:hAnsi="Times New Roman" w:cs="Times New Roman"/>
+          <w:sz w:val="28"/>
+          <w:szCs w:val="28"/>
+        </w:rPr>
+        <w:t xml:space="preserve">In Web Application, the system is developed under J2EE MVC architecture style. We choose this architecture for Web application because of in scope of 4-member team, MVC architecture make it easier to split the big project into small modules and make it easier to assign each module for members in our team. </w:t>
+      </w:r>
+    </w:p>
+    <w:p>
+      <w:pPr>
+        <w:spacing w:after="0"/>
+        <w:ind w:firstLine="360"/>
+        <w:rPr>
+          <w:rFonts w:ascii="Times New Roman" w:hAnsi="Times New Roman" w:cs="Times New Roman"/>
+          <w:sz w:val="28"/>
+          <w:szCs w:val="28"/>
+        </w:rPr>
+      </w:pPr>
+      <w:r>
+        <w:rPr>
+          <w:rFonts w:ascii="Times New Roman" w:hAnsi="Times New Roman" w:cs="Times New Roman"/>
+          <w:sz w:val="28"/>
+          <w:szCs w:val="28"/>
+        </w:rPr>
+        <w:t>This project follows MVC architecture with following components:</w:t>
+      </w:r>
+    </w:p>
+    <w:p>
+      <w:pPr>
+        <w:pStyle w:val="ListParagraph"/>
+        <w:numPr>
+          <w:ilvl w:val="0"/>
+          <w:numId w:val="2"/>
+        </w:numPr>
+        <w:spacing w:after="0" w:line="240" w:lineRule="auto"/>
+        <w:ind w:left="360"/>
+        <w:jc w:val="both"/>
+        <w:rPr>
+          <w:rFonts w:ascii="Times New Roman" w:hAnsi="Times New Roman" w:cs="Times New Roman"/>
+          <w:sz w:val="28"/>
+          <w:szCs w:val="28"/>
+        </w:rPr>
+      </w:pPr>
+      <w:r>
+        <w:rPr>
+          <w:rFonts w:ascii="Times New Roman" w:hAnsi="Times New Roman" w:cs="Times New Roman"/>
+          <w:b/>
+          <w:sz w:val="28"/>
+          <w:szCs w:val="28"/>
+        </w:rPr>
+        <w:t xml:space="preserve">Servlet (Controller) </w:t>
+      </w:r>
+      <w:r>
+        <w:rPr>
+          <w:rFonts w:ascii="Times New Roman" w:hAnsi="Times New Roman" w:cs="Times New Roman"/>
+          <w:sz w:val="28"/>
+          <w:szCs w:val="28"/>
+        </w:rPr>
+        <w:t xml:space="preserve">is the parts of the application that acts like event handler to handles user interaction. Typically, controller read data from a request and calls appropriate Business’s method then selects view to return to user. </w:t>
+      </w:r>
+    </w:p>
+    <w:p>
+      <w:pPr>
+        <w:pStyle w:val="ListParagraph"/>
+        <w:numPr>
+          <w:ilvl w:val="0"/>
+          <w:numId w:val="2"/>
+        </w:numPr>
+        <w:spacing w:after="0" w:line="240" w:lineRule="auto"/>
+        <w:ind w:left="360"/>
+        <w:jc w:val="both"/>
+        <w:rPr>
+          <w:rFonts w:ascii="Times New Roman" w:hAnsi="Times New Roman" w:cs="Times New Roman"/>
+          <w:sz w:val="28"/>
+          <w:szCs w:val="28"/>
+        </w:rPr>
+      </w:pPr>
+      <w:r>
+        <w:rPr>
+          <w:rFonts w:ascii="Times New Roman" w:hAnsi="Times New Roman" w:cs="Times New Roman"/>
+          <w:b/>
+          <w:sz w:val="28"/>
+          <w:szCs w:val="28"/>
+        </w:rPr>
+        <w:t>JSP/HTML (View)</w:t>
+      </w:r>
+      <w:r>
+        <w:rPr>
+          <w:rFonts w:ascii="Times New Roman" w:hAnsi="Times New Roman" w:cs="Times New Roman"/>
+          <w:sz w:val="28"/>
+          <w:szCs w:val="28"/>
+        </w:rPr>
+        <w:t xml:space="preserve"> is the parts of the application that handles the display of the data. The selection of View is under control of Controller.</w:t>
+      </w:r>
+    </w:p>
+    <w:p>
+      <w:pPr>
+        <w:pStyle w:val="ListParagraph"/>
+        <w:numPr>
+          <w:ilvl w:val="0"/>
+          <w:numId w:val="2"/>
+        </w:numPr>
+        <w:spacing w:after="0" w:line="240" w:lineRule="auto"/>
+        <w:ind w:left="360"/>
+        <w:jc w:val="both"/>
+        <w:rPr>
+          <w:rFonts w:ascii="Times New Roman" w:hAnsi="Times New Roman" w:cs="Times New Roman"/>
+          <w:sz w:val="28"/>
+          <w:szCs w:val="28"/>
+        </w:rPr>
+      </w:pPr>
+      <w:r>
+        <w:rPr>
+          <w:rFonts w:ascii="Times New Roman" w:hAnsi="Times New Roman" w:cs="Times New Roman"/>
+          <w:b/>
+          <w:sz w:val="28"/>
+          <w:szCs w:val="28"/>
+        </w:rPr>
+        <w:t>Business</w:t>
+      </w:r>
+      <w:r>
+        <w:rPr>
+          <w:rFonts w:ascii="Times New Roman" w:hAnsi="Times New Roman" w:cs="Times New Roman"/>
+          <w:sz w:val="28"/>
+          <w:szCs w:val="28"/>
+        </w:rPr>
+        <w:t xml:space="preserve"> is the parts of the application that do business processing to solve domain problems.</w:t>
+      </w:r>
+    </w:p>
+    <w:p>
+      <w:pPr>
+        <w:pStyle w:val="ListParagraph"/>
+        <w:numPr>
+          <w:ilvl w:val="0"/>
+          <w:numId w:val="2"/>
+        </w:numPr>
+        <w:spacing w:after="0" w:line="240" w:lineRule="auto"/>
+        <w:ind w:left="360"/>
+        <w:jc w:val="both"/>
+        <w:rPr>
+          <w:rFonts w:ascii="Times New Roman" w:hAnsi="Times New Roman" w:cs="Times New Roman"/>
+          <w:sz w:val="28"/>
+          <w:szCs w:val="28"/>
+        </w:rPr>
+      </w:pPr>
+      <w:r>
+        <w:rPr>
+          <w:rFonts w:ascii="Times New Roman" w:hAnsi="Times New Roman" w:cs="Times New Roman"/>
+          <w:b/>
+          <w:sz w:val="28"/>
+          <w:szCs w:val="28"/>
+        </w:rPr>
+        <w:t>Model</w:t>
+      </w:r>
+      <w:r>
+        <w:rPr>
+          <w:rFonts w:ascii="Times New Roman" w:hAnsi="Times New Roman" w:cs="Times New Roman"/>
+          <w:sz w:val="28"/>
+          <w:szCs w:val="28"/>
+        </w:rPr>
+        <w:t xml:space="preserve"> is the parts of the application that acts like a data transfer object between the system and database.</w:t>
+      </w:r>
+    </w:p>
+    <w:p>
+      <w:pPr>
+        <w:pStyle w:val="ListParagraph"/>
+        <w:numPr>
+          <w:ilvl w:val="0"/>
+          <w:numId w:val="2"/>
+        </w:numPr>
+        <w:spacing w:after="0" w:line="240" w:lineRule="auto"/>
+        <w:ind w:left="360"/>
+        <w:jc w:val="both"/>
+        <w:rPr>
+          <w:rFonts w:ascii="Times New Roman" w:hAnsi="Times New Roman" w:cs="Times New Roman"/>
+          <w:sz w:val="28"/>
+          <w:szCs w:val="28"/>
+        </w:rPr>
+      </w:pPr>
+      <w:r>
+        <w:rPr>
+          <w:rFonts w:ascii="Times New Roman" w:hAnsi="Times New Roman" w:cs="Times New Roman"/>
+          <w:b/>
+          <w:sz w:val="28"/>
+          <w:szCs w:val="28"/>
+        </w:rPr>
+        <w:t>Web Service</w:t>
+      </w:r>
+      <w:r>
+        <w:rPr>
+          <w:rFonts w:ascii="Times New Roman" w:hAnsi="Times New Roman" w:cs="Times New Roman"/>
+          <w:sz w:val="28"/>
+          <w:szCs w:val="28"/>
+        </w:rPr>
+        <w:t xml:space="preserve"> is the parts of the application that acts like event handler for web and mobile communication via REST method.</w:t>
+      </w:r>
     </w:p>
     <w:p>
       <w:pPr>
@@ -470,8 +708,240 @@
       </w:rPr>
     </w:lvl>
   </w:abstractNum>
+  <w:abstractNum w:abstractNumId="1" w15:restartNumberingAfterBreak="0">
+    <w:nsid w:val="64F678AA"/>
+    <w:multiLevelType w:val="hybridMultilevel"/>
+    <w:tmpl w:val="A568196C"/>
+    <w:lvl w:ilvl="0" w:tplc="E3E09A2A">
+      <w:start w:val="2"/>
+      <w:numFmt w:val="bullet"/>
+      <w:lvlText w:val="-"/>
+      <w:lvlJc w:val="left"/>
+      <w:pPr>
+        <w:ind w:left="720" w:hanging="360"/>
+      </w:pPr>
+      <w:rPr>
+        <w:rFonts w:ascii="Calibri" w:eastAsiaTheme="minorEastAsia" w:hAnsi="Calibri" w:cstheme="minorBidi" w:hint="default"/>
+      </w:rPr>
+    </w:lvl>
+    <w:lvl w:ilvl="1" w:tplc="04090003">
+      <w:start w:val="1"/>
+      <w:numFmt w:val="bullet"/>
+      <w:lvlText w:val="o"/>
+      <w:lvlJc w:val="left"/>
+      <w:pPr>
+        <w:ind w:left="1440" w:hanging="360"/>
+      </w:pPr>
+      <w:rPr>
+        <w:rFonts w:ascii="Courier New" w:hAnsi="Courier New" w:cs="Courier New" w:hint="default"/>
+      </w:rPr>
+    </w:lvl>
+    <w:lvl w:ilvl="2" w:tplc="04090005" w:tentative="1">
+      <w:start w:val="1"/>
+      <w:numFmt w:val="bullet"/>
+      <w:lvlText w:val=""/>
+      <w:lvlJc w:val="left"/>
+      <w:pPr>
+        <w:ind w:left="2160" w:hanging="360"/>
+      </w:pPr>
+      <w:rPr>
+        <w:rFonts w:ascii="Wingdings" w:hAnsi="Wingdings" w:hint="default"/>
+      </w:rPr>
+    </w:lvl>
+    <w:lvl w:ilvl="3" w:tplc="04090001" w:tentative="1">
+      <w:start w:val="1"/>
+      <w:numFmt w:val="bullet"/>
+      <w:lvlText w:val=""/>
+      <w:lvlJc w:val="left"/>
+      <w:pPr>
+        <w:ind w:left="2880" w:hanging="360"/>
+      </w:pPr>
+      <w:rPr>
+        <w:rFonts w:ascii="Symbol" w:hAnsi="Symbol" w:hint="default"/>
+      </w:rPr>
+    </w:lvl>
+    <w:lvl w:ilvl="4" w:tplc="04090003" w:tentative="1">
+      <w:start w:val="1"/>
+      <w:numFmt w:val="bullet"/>
+      <w:lvlText w:val="o"/>
+      <w:lvlJc w:val="left"/>
+      <w:pPr>
+        <w:ind w:left="3600" w:hanging="360"/>
+      </w:pPr>
+      <w:rPr>
+        <w:rFonts w:ascii="Courier New" w:hAnsi="Courier New" w:cs="Courier New" w:hint="default"/>
+      </w:rPr>
+    </w:lvl>
+    <w:lvl w:ilvl="5" w:tplc="04090005" w:tentative="1">
+      <w:start w:val="1"/>
+      <w:numFmt w:val="bullet"/>
+      <w:lvlText w:val=""/>
+      <w:lvlJc w:val="left"/>
+      <w:pPr>
+        <w:ind w:left="4320" w:hanging="360"/>
+      </w:pPr>
+      <w:rPr>
+        <w:rFonts w:ascii="Wingdings" w:hAnsi="Wingdings" w:hint="default"/>
+      </w:rPr>
+    </w:lvl>
+    <w:lvl w:ilvl="6" w:tplc="04090001" w:tentative="1">
+      <w:start w:val="1"/>
+      <w:numFmt w:val="bullet"/>
+      <w:lvlText w:val=""/>
+      <w:lvlJc w:val="left"/>
+      <w:pPr>
+        <w:ind w:left="5040" w:hanging="360"/>
+      </w:pPr>
+      <w:rPr>
+        <w:rFonts w:ascii="Symbol" w:hAnsi="Symbol" w:hint="default"/>
+      </w:rPr>
+    </w:lvl>
+    <w:lvl w:ilvl="7" w:tplc="04090003" w:tentative="1">
+      <w:start w:val="1"/>
+      <w:numFmt w:val="bullet"/>
+      <w:lvlText w:val="o"/>
+      <w:lvlJc w:val="left"/>
+      <w:pPr>
+        <w:ind w:left="5760" w:hanging="360"/>
+      </w:pPr>
+      <w:rPr>
+        <w:rFonts w:ascii="Courier New" w:hAnsi="Courier New" w:cs="Courier New" w:hint="default"/>
+      </w:rPr>
+    </w:lvl>
+    <w:lvl w:ilvl="8" w:tplc="04090005" w:tentative="1">
+      <w:start w:val="1"/>
+      <w:numFmt w:val="bullet"/>
+      <w:lvlText w:val=""/>
+      <w:lvlJc w:val="left"/>
+      <w:pPr>
+        <w:ind w:left="6480" w:hanging="360"/>
+      </w:pPr>
+      <w:rPr>
+        <w:rFonts w:ascii="Wingdings" w:hAnsi="Wingdings" w:hint="default"/>
+      </w:rPr>
+    </w:lvl>
+  </w:abstractNum>
+  <w:abstractNum w:abstractNumId="2" w15:restartNumberingAfterBreak="0">
+    <w:nsid w:val="748860C6"/>
+    <w:multiLevelType w:val="multilevel"/>
+    <w:tmpl w:val="937CA8BE"/>
+    <w:lvl w:ilvl="0">
+      <w:start w:val="1"/>
+      <w:numFmt w:val="upperLetter"/>
+      <w:lvlText w:val="%1."/>
+      <w:lvlJc w:val="left"/>
+      <w:pPr>
+        <w:ind w:left="360" w:hanging="360"/>
+      </w:pPr>
+      <w:rPr>
+        <w:rFonts w:hint="default"/>
+      </w:rPr>
+    </w:lvl>
+    <w:lvl w:ilvl="1">
+      <w:start w:val="1"/>
+      <w:numFmt w:val="decimal"/>
+      <w:lvlText w:val="%2."/>
+      <w:lvlJc w:val="left"/>
+      <w:pPr>
+        <w:ind w:left="792" w:hanging="432"/>
+      </w:pPr>
+      <w:rPr>
+        <w:rFonts w:hint="default"/>
+      </w:rPr>
+    </w:lvl>
+    <w:lvl w:ilvl="2">
+      <w:start w:val="1"/>
+      <w:numFmt w:val="decimal"/>
+      <w:lvlText w:val="%2.%3."/>
+      <w:lvlJc w:val="left"/>
+      <w:pPr>
+        <w:ind w:left="1224" w:hanging="504"/>
+      </w:pPr>
+      <w:rPr>
+        <w:rFonts w:hint="default"/>
+      </w:rPr>
+    </w:lvl>
+    <w:lvl w:ilvl="3">
+      <w:start w:val="1"/>
+      <w:numFmt w:val="decimal"/>
+      <w:lvlText w:val="%2.%3.%4."/>
+      <w:lvlJc w:val="left"/>
+      <w:pPr>
+        <w:ind w:left="1728" w:hanging="648"/>
+      </w:pPr>
+      <w:rPr>
+        <w:rFonts w:hint="default"/>
+      </w:rPr>
+    </w:lvl>
+    <w:lvl w:ilvl="4">
+      <w:start w:val="1"/>
+      <w:numFmt w:val="decimal"/>
+      <w:lvlText w:val="%2.%3.%4.%5."/>
+      <w:lvlJc w:val="left"/>
+      <w:pPr>
+        <w:ind w:left="2232" w:hanging="792"/>
+      </w:pPr>
+      <w:rPr>
+        <w:rFonts w:hint="default"/>
+      </w:rPr>
+    </w:lvl>
+    <w:lvl w:ilvl="5">
+      <w:start w:val="1"/>
+      <w:numFmt w:val="decimal"/>
+      <w:lvlText w:val="%2.%3.%4.%5.%6."/>
+      <w:lvlJc w:val="left"/>
+      <w:pPr>
+        <w:ind w:left="2736" w:hanging="936"/>
+      </w:pPr>
+      <w:rPr>
+        <w:rFonts w:hint="default"/>
+      </w:rPr>
+    </w:lvl>
+    <w:lvl w:ilvl="6">
+      <w:start w:val="1"/>
+      <w:numFmt w:val="decimal"/>
+      <w:lvlText w:val="%2.%3.%4.%5.%6.%7."/>
+      <w:lvlJc w:val="left"/>
+      <w:pPr>
+        <w:ind w:left="3240" w:hanging="1080"/>
+      </w:pPr>
+      <w:rPr>
+        <w:rFonts w:hint="default"/>
+      </w:rPr>
+    </w:lvl>
+    <w:lvl w:ilvl="7">
+      <w:start w:val="1"/>
+      <w:numFmt w:val="decimal"/>
+      <w:lvlText w:val="%2.%3.%4.%5.%6.%7.%8."/>
+      <w:lvlJc w:val="left"/>
+      <w:pPr>
+        <w:ind w:left="3744" w:hanging="1224"/>
+      </w:pPr>
+      <w:rPr>
+        <w:rFonts w:hint="default"/>
+      </w:rPr>
+    </w:lvl>
+    <w:lvl w:ilvl="8">
+      <w:start w:val="1"/>
+      <w:numFmt w:val="decimal"/>
+      <w:lvlText w:val="%2.%3.%4.%5.%6.%7.%8.%9."/>
+      <w:lvlJc w:val="left"/>
+      <w:pPr>
+        <w:ind w:left="4320" w:hanging="1440"/>
+      </w:pPr>
+      <w:rPr>
+        <w:rFonts w:hint="default"/>
+      </w:rPr>
+    </w:lvl>
+  </w:abstractNum>
   <w:num w:numId="1">
     <w:abstractNumId w:val="0"/>
+  </w:num>
+  <w:num w:numId="2">
+    <w:abstractNumId w:val="1"/>
+  </w:num>
+  <w:num w:numId="3">
+    <w:abstractNumId w:val="2"/>
   </w:num>
 </w:numbering>
 </file>
@@ -870,6 +1340,30 @@
     <w:name w:val="Normal"/>
     <w:qFormat/>
   </w:style>
+  <w:style w:type="paragraph" w:styleId="Heading3">
+    <w:name w:val="heading 3"/>
+    <w:basedOn w:val="Normal"/>
+    <w:next w:val="Normal"/>
+    <w:link w:val="Heading3Char"/>
+    <w:uiPriority w:val="9"/>
+    <w:unhideWhenUsed/>
+    <w:qFormat/>
+    <w:rsid w:val="00BB0261"/>
+    <w:pPr>
+      <w:keepNext/>
+      <w:keepLines/>
+      <w:spacing w:before="40" w:after="0"/>
+      <w:jc w:val="both"/>
+      <w:outlineLvl w:val="2"/>
+    </w:pPr>
+    <w:rPr>
+      <w:rFonts w:ascii="Cambria" w:eastAsiaTheme="majorEastAsia" w:hAnsi="Cambria" w:cstheme="majorBidi"/>
+      <w:b/>
+      <w:sz w:val="28"/>
+      <w:szCs w:val="24"/>
+      <w:lang w:eastAsia="en-US"/>
+    </w:rPr>
+  </w:style>
   <w:style w:type="character" w:default="1" w:styleId="DefaultParagraphFont">
     <w:name w:val="Default Paragraph Font"/>
     <w:uiPriority w:val="1"/>
@@ -900,6 +1394,7 @@
   <w:style w:type="paragraph" w:styleId="ListParagraph">
     <w:name w:val="List Paragraph"/>
     <w:basedOn w:val="Normal"/>
+    <w:link w:val="ListParagraphChar"/>
     <w:uiPriority w:val="34"/>
     <w:qFormat/>
     <w:rsid w:val="00510FF2"/>
@@ -907,6 +1402,28 @@
       <w:ind w:left="720"/>
       <w:contextualSpacing/>
     </w:pPr>
+  </w:style>
+  <w:style w:type="character" w:customStyle="1" w:styleId="ListParagraphChar">
+    <w:name w:val="List Paragraph Char"/>
+    <w:link w:val="ListParagraph"/>
+    <w:uiPriority w:val="34"/>
+    <w:qFormat/>
+    <w:locked/>
+    <w:rsid w:val="00BB0261"/>
+  </w:style>
+  <w:style w:type="character" w:customStyle="1" w:styleId="Heading3Char">
+    <w:name w:val="Heading 3 Char"/>
+    <w:basedOn w:val="DefaultParagraphFont"/>
+    <w:link w:val="Heading3"/>
+    <w:uiPriority w:val="9"/>
+    <w:rsid w:val="00BB0261"/>
+    <w:rPr>
+      <w:rFonts w:ascii="Cambria" w:eastAsiaTheme="majorEastAsia" w:hAnsi="Cambria" w:cstheme="majorBidi"/>
+      <w:b/>
+      <w:sz w:val="28"/>
+      <w:szCs w:val="24"/>
+      <w:lang w:eastAsia="en-US"/>
+    </w:rPr>
   </w:style>
 </w:styles>
 </file>

</xml_diff>